<commit_message>
Made two version of hw for submission
</commit_message>
<xml_diff>
--- a/HW1.docx
+++ b/HW1.docx
@@ -132,6 +132,208 @@
     </w:p>
     <w:p>
       <w:pPr>
+        <w:spacing w:after="0"/>
+        <w:rPr>
+          <w:sz w:val="20"/>
+          <w:szCs w:val="20"/>
+        </w:rPr>
+      </w:pPr>
+    </w:p>
+    <w:p>
+      <w:pPr>
+        <w:rPr>
+          <w:b/>
+          <w:sz w:val="20"/>
+          <w:szCs w:val="20"/>
+        </w:rPr>
+      </w:pPr>
+      <w:r>
+        <w:rPr>
+          <w:b/>
+          <w:sz w:val="20"/>
+          <w:szCs w:val="20"/>
+        </w:rPr>
+        <w:t>Solution 2:</w:t>
+      </w:r>
+    </w:p>
+    <w:p>
+      <w:pPr>
+        <w:rPr>
+          <w:b/>
+          <w:sz w:val="20"/>
+          <w:szCs w:val="20"/>
+        </w:rPr>
+      </w:pPr>
+      <w:r>
+        <w:rPr>
+          <w:rFonts w:ascii="Segoe UI" w:hAnsi="Segoe UI" w:cs="Segoe UI"/>
+          <w:color w:val="000000"/>
+          <w:sz w:val="20"/>
+          <w:szCs w:val="20"/>
+          <w:shd w:val="clear" w:color="auto" w:fill="FFFFFF"/>
+        </w:rPr>
+        <w:t>Assume p0 is in the CS and p1 requests to access the CS</w:t>
+      </w:r>
+      <w:r>
+        <w:rPr>
+          <w:rFonts w:ascii="Segoe UI" w:hAnsi="Segoe UI" w:cs="Segoe UI"/>
+          <w:color w:val="000000"/>
+          <w:sz w:val="20"/>
+          <w:szCs w:val="20"/>
+        </w:rPr>
+        <w:br/>
+      </w:r>
+      <w:r>
+        <w:rPr>
+          <w:rFonts w:ascii="Segoe UI" w:hAnsi="Segoe UI" w:cs="Segoe UI"/>
+          <w:color w:val="000000"/>
+          <w:sz w:val="20"/>
+          <w:szCs w:val="20"/>
+        </w:rPr>
+        <w:br/>
+      </w:r>
+      <w:r>
+        <w:rPr>
+          <w:rFonts w:ascii="Segoe UI" w:hAnsi="Segoe UI" w:cs="Segoe UI"/>
+          <w:color w:val="000000"/>
+          <w:sz w:val="20"/>
+          <w:szCs w:val="20"/>
+          <w:shd w:val="clear" w:color="auto" w:fill="FFFFFF"/>
+        </w:rPr>
+        <w:t>    p1 sets</w:t>
+      </w:r>
+      <w:r>
+        <w:rPr>
+          <w:rFonts w:ascii="Segoe UI" w:hAnsi="Segoe UI" w:cs="Segoe UI"/>
+          <w:color w:val="000000"/>
+          <w:sz w:val="20"/>
+          <w:szCs w:val="20"/>
+        </w:rPr>
+        <w:br/>
+      </w:r>
+      <w:r>
+        <w:rPr>
+          <w:rFonts w:ascii="Segoe UI" w:hAnsi="Segoe UI" w:cs="Segoe UI"/>
+          <w:color w:val="000000"/>
+          <w:sz w:val="20"/>
+          <w:szCs w:val="20"/>
+          <w:shd w:val="clear" w:color="auto" w:fill="FFFFFF"/>
+        </w:rPr>
+        <w:t>    j = 0</w:t>
+      </w:r>
+      <w:r>
+        <w:rPr>
+          <w:rFonts w:ascii="Segoe UI" w:hAnsi="Segoe UI" w:cs="Segoe UI"/>
+          <w:color w:val="000000"/>
+          <w:sz w:val="20"/>
+          <w:szCs w:val="20"/>
+        </w:rPr>
+        <w:br/>
+      </w:r>
+      <w:r>
+        <w:rPr>
+          <w:rFonts w:ascii="Segoe UI" w:hAnsi="Segoe UI" w:cs="Segoe UI"/>
+          <w:color w:val="000000"/>
+          <w:sz w:val="20"/>
+          <w:szCs w:val="20"/>
+          <w:shd w:val="clear" w:color="auto" w:fill="FFFFFF"/>
+        </w:rPr>
+        <w:t xml:space="preserve">    </w:t>
+      </w:r>
+      <w:proofErr w:type="spellStart"/>
+      <w:r>
+        <w:rPr>
+          <w:rFonts w:ascii="Segoe UI" w:hAnsi="Segoe UI" w:cs="Segoe UI"/>
+          <w:color w:val="000000"/>
+          <w:sz w:val="20"/>
+          <w:szCs w:val="20"/>
+          <w:shd w:val="clear" w:color="auto" w:fill="FFFFFF"/>
+        </w:rPr>
+        <w:t>wantCS</w:t>
+      </w:r>
+      <w:proofErr w:type="spellEnd"/>
+      <w:r>
+        <w:rPr>
+          <w:rFonts w:ascii="Segoe UI" w:hAnsi="Segoe UI" w:cs="Segoe UI"/>
+          <w:color w:val="000000"/>
+          <w:sz w:val="20"/>
+          <w:szCs w:val="20"/>
+          <w:shd w:val="clear" w:color="auto" w:fill="FFFFFF"/>
+        </w:rPr>
+        <w:t xml:space="preserve"> = {true, true}</w:t>
+      </w:r>
+      <w:r>
+        <w:rPr>
+          <w:rFonts w:ascii="Segoe UI" w:hAnsi="Segoe UI" w:cs="Segoe UI"/>
+          <w:color w:val="000000"/>
+          <w:sz w:val="20"/>
+          <w:szCs w:val="20"/>
+        </w:rPr>
+        <w:br/>
+      </w:r>
+      <w:r>
+        <w:rPr>
+          <w:rFonts w:ascii="Segoe UI" w:hAnsi="Segoe UI" w:cs="Segoe UI"/>
+          <w:color w:val="000000"/>
+          <w:sz w:val="20"/>
+          <w:szCs w:val="20"/>
+          <w:shd w:val="clear" w:color="auto" w:fill="FFFFFF"/>
+        </w:rPr>
+        <w:t>    turn = 1</w:t>
+      </w:r>
+      <w:r>
+        <w:rPr>
+          <w:rFonts w:ascii="Segoe UI" w:hAnsi="Segoe UI" w:cs="Segoe UI"/>
+          <w:color w:val="000000"/>
+          <w:sz w:val="20"/>
+          <w:szCs w:val="20"/>
+        </w:rPr>
+        <w:br/>
+      </w:r>
+      <w:r>
+        <w:rPr>
+          <w:rFonts w:ascii="Segoe UI" w:hAnsi="Segoe UI" w:cs="Segoe UI"/>
+          <w:color w:val="000000"/>
+          <w:sz w:val="20"/>
+          <w:szCs w:val="20"/>
+        </w:rPr>
+        <w:br/>
+      </w:r>
+      <w:r>
+        <w:rPr>
+          <w:rFonts w:ascii="Segoe UI" w:hAnsi="Segoe UI" w:cs="Segoe UI"/>
+          <w:color w:val="000000"/>
+          <w:sz w:val="20"/>
+          <w:szCs w:val="20"/>
+          <w:shd w:val="clear" w:color="auto" w:fill="FFFFFF"/>
+        </w:rPr>
+        <w:t xml:space="preserve">    p1 never waits for p0 to exit the CS since the condition for the while loop is never met since </w:t>
+      </w:r>
+      <w:proofErr w:type="gramStart"/>
+      <w:r>
+        <w:rPr>
+          <w:rFonts w:ascii="Segoe UI" w:hAnsi="Segoe UI" w:cs="Segoe UI"/>
+          <w:color w:val="000000"/>
+          <w:sz w:val="20"/>
+          <w:szCs w:val="20"/>
+          <w:shd w:val="clear" w:color="auto" w:fill="FFFFFF"/>
+        </w:rPr>
+        <w:t>turn !</w:t>
+      </w:r>
+      <w:proofErr w:type="gramEnd"/>
+      <w:r>
+        <w:rPr>
+          <w:rFonts w:ascii="Segoe UI" w:hAnsi="Segoe UI" w:cs="Segoe UI"/>
+          <w:color w:val="000000"/>
+          <w:sz w:val="20"/>
+          <w:szCs w:val="20"/>
+          <w:shd w:val="clear" w:color="auto" w:fill="FFFFFF"/>
+        </w:rPr>
+        <w:t>= j.</w:t>
+      </w:r>
+    </w:p>
+    <w:p>
+      <w:pPr>
         <w:spacing w:after="0" w:line="240" w:lineRule="auto"/>
         <w:rPr>
           <w:b/>
@@ -145,58 +347,450 @@
           <w:sz w:val="20"/>
           <w:szCs w:val="20"/>
         </w:rPr>
-        <w:t xml:space="preserve">Peterson’s </w:t>
-      </w:r>
-      <w:proofErr w:type="spellStart"/>
-      <w:r>
-        <w:rPr>
-          <w:b/>
-          <w:sz w:val="20"/>
-          <w:szCs w:val="20"/>
-        </w:rPr>
-        <w:t>Psuedocode</w:t>
-      </w:r>
-      <w:proofErr w:type="spellEnd"/>
+        <w:t>Question 3b:</w:t>
+      </w:r>
+      <w:r>
+        <w:rPr>
+          <w:b/>
+          <w:sz w:val="20"/>
+          <w:szCs w:val="20"/>
+        </w:rPr>
+        <w:t xml:space="preserve">  Set Turn before </w:t>
+      </w:r>
+      <w:proofErr w:type="spellStart"/>
+      <w:r>
+        <w:rPr>
+          <w:b/>
+          <w:sz w:val="20"/>
+          <w:szCs w:val="20"/>
+        </w:rPr>
+        <w:t>wantCS</w:t>
+      </w:r>
+      <w:proofErr w:type="spellEnd"/>
+      <w:r>
+        <w:rPr>
+          <w:b/>
+          <w:sz w:val="20"/>
+          <w:szCs w:val="20"/>
+        </w:rPr>
+        <w:t>.</w:t>
+      </w:r>
     </w:p>
     <w:p>
       <w:pPr>
         <w:spacing w:after="0" w:line="240" w:lineRule="auto"/>
         <w:rPr>
-          <w:sz w:val="20"/>
-          <w:szCs w:val="20"/>
-        </w:rPr>
-      </w:pPr>
-      <w:proofErr w:type="spellStart"/>
-      <w:r>
-        <w:rPr>
-          <w:sz w:val="20"/>
-          <w:szCs w:val="20"/>
-        </w:rPr>
-        <w:t>Int</w:t>
-      </w:r>
-      <w:proofErr w:type="spellEnd"/>
-      <w:r>
-        <w:rPr>
-          <w:sz w:val="20"/>
-          <w:szCs w:val="20"/>
-        </w:rPr>
-        <w:t xml:space="preserve"> turn = 0;</w:t>
-      </w:r>
-    </w:p>
-    <w:p>
-      <w:pPr>
-        <w:spacing w:after="0" w:line="240" w:lineRule="auto"/>
-        <w:rPr>
-          <w:sz w:val="20"/>
-          <w:szCs w:val="20"/>
-        </w:rPr>
-      </w:pPr>
-      <w:r>
-        <w:rPr>
-          <w:sz w:val="20"/>
-          <w:szCs w:val="20"/>
-        </w:rPr>
-        <w:t xml:space="preserve">Boolean </w:t>
+          <w:b/>
+          <w:sz w:val="20"/>
+          <w:szCs w:val="20"/>
+        </w:rPr>
+      </w:pPr>
+      <w:r>
+        <w:rPr>
+          <w:b/>
+          <w:sz w:val="20"/>
+          <w:szCs w:val="20"/>
+        </w:rPr>
+        <w:t>Solution 1:</w:t>
+      </w:r>
+    </w:p>
+    <w:p>
+      <w:pPr>
+        <w:spacing w:after="0"/>
+        <w:rPr>
+          <w:b/>
+          <w:sz w:val="20"/>
+          <w:szCs w:val="20"/>
+        </w:rPr>
+      </w:pPr>
+      <w:r>
+        <w:rPr>
+          <w:rFonts w:ascii="Segoe UI" w:hAnsi="Segoe UI" w:cs="Segoe UI"/>
+          <w:color w:val="000000"/>
+          <w:sz w:val="20"/>
+          <w:szCs w:val="20"/>
+          <w:shd w:val="clear" w:color="auto" w:fill="FFFFFF"/>
+        </w:rPr>
+        <w:t>Assume process 1 requests the CS shortly after process 0 requests the CS</w:t>
+      </w:r>
+      <w:r>
+        <w:rPr>
+          <w:rFonts w:ascii="Segoe UI" w:hAnsi="Segoe UI" w:cs="Segoe UI"/>
+          <w:color w:val="000000"/>
+          <w:sz w:val="20"/>
+          <w:szCs w:val="20"/>
+        </w:rPr>
+        <w:br/>
+      </w:r>
+      <w:r>
+        <w:rPr>
+          <w:rFonts w:ascii="Segoe UI" w:hAnsi="Segoe UI" w:cs="Segoe UI"/>
+          <w:color w:val="000000"/>
+          <w:sz w:val="20"/>
+          <w:szCs w:val="20"/>
+        </w:rPr>
+        <w:br/>
+      </w:r>
+      <w:r>
+        <w:rPr>
+          <w:rFonts w:ascii="Segoe UI" w:hAnsi="Segoe UI" w:cs="Segoe UI"/>
+          <w:color w:val="000000"/>
+          <w:sz w:val="20"/>
+          <w:szCs w:val="20"/>
+          <w:shd w:val="clear" w:color="auto" w:fill="FFFFFF"/>
+        </w:rPr>
+        <w:t>    p0 sets j = 1</w:t>
+      </w:r>
+      <w:r>
+        <w:rPr>
+          <w:rFonts w:ascii="Segoe UI" w:hAnsi="Segoe UI" w:cs="Segoe UI"/>
+          <w:color w:val="000000"/>
+          <w:sz w:val="20"/>
+          <w:szCs w:val="20"/>
+        </w:rPr>
+        <w:br/>
+      </w:r>
+      <w:r>
+        <w:rPr>
+          <w:rFonts w:ascii="Segoe UI" w:hAnsi="Segoe UI" w:cs="Segoe UI"/>
+          <w:color w:val="000000"/>
+          <w:sz w:val="20"/>
+          <w:szCs w:val="20"/>
+          <w:shd w:val="clear" w:color="auto" w:fill="FFFFFF"/>
+        </w:rPr>
+        <w:t>    p0 sets turn = 1</w:t>
+      </w:r>
+      <w:r>
+        <w:rPr>
+          <w:rFonts w:ascii="Segoe UI" w:hAnsi="Segoe UI" w:cs="Segoe UI"/>
+          <w:color w:val="000000"/>
+          <w:sz w:val="20"/>
+          <w:szCs w:val="20"/>
+        </w:rPr>
+        <w:br/>
+      </w:r>
+      <w:r>
+        <w:rPr>
+          <w:rFonts w:ascii="Segoe UI" w:hAnsi="Segoe UI" w:cs="Segoe UI"/>
+          <w:color w:val="000000"/>
+          <w:sz w:val="20"/>
+          <w:szCs w:val="20"/>
+          <w:shd w:val="clear" w:color="auto" w:fill="FFFFFF"/>
+        </w:rPr>
+        <w:t xml:space="preserve">    p0 sets </w:t>
+      </w:r>
+      <w:proofErr w:type="spellStart"/>
+      <w:r>
+        <w:rPr>
+          <w:rFonts w:ascii="Segoe UI" w:hAnsi="Segoe UI" w:cs="Segoe UI"/>
+          <w:color w:val="000000"/>
+          <w:sz w:val="20"/>
+          <w:szCs w:val="20"/>
+          <w:shd w:val="clear" w:color="auto" w:fill="FFFFFF"/>
+        </w:rPr>
+        <w:t>wantCS</w:t>
+      </w:r>
+      <w:proofErr w:type="spellEnd"/>
+      <w:r>
+        <w:rPr>
+          <w:rFonts w:ascii="Segoe UI" w:hAnsi="Segoe UI" w:cs="Segoe UI"/>
+          <w:color w:val="000000"/>
+          <w:sz w:val="20"/>
+          <w:szCs w:val="20"/>
+          <w:shd w:val="clear" w:color="auto" w:fill="FFFFFF"/>
+        </w:rPr>
+        <w:t xml:space="preserve"> = {true, false}</w:t>
+      </w:r>
+      <w:r>
+        <w:rPr>
+          <w:rFonts w:ascii="Segoe UI" w:hAnsi="Segoe UI" w:cs="Segoe UI"/>
+          <w:color w:val="000000"/>
+          <w:sz w:val="20"/>
+          <w:szCs w:val="20"/>
+        </w:rPr>
+        <w:br/>
+      </w:r>
+      <w:r>
+        <w:rPr>
+          <w:rFonts w:ascii="Segoe UI" w:hAnsi="Segoe UI" w:cs="Segoe UI"/>
+          <w:color w:val="000000"/>
+          <w:sz w:val="20"/>
+          <w:szCs w:val="20"/>
+          <w:shd w:val="clear" w:color="auto" w:fill="FFFFFF"/>
+        </w:rPr>
+        <w:t>    before p0 checks the condition on the while loop</w:t>
+      </w:r>
+      <w:r>
+        <w:rPr>
+          <w:rFonts w:ascii="Segoe UI" w:hAnsi="Segoe UI" w:cs="Segoe UI"/>
+          <w:color w:val="000000"/>
+          <w:sz w:val="20"/>
+          <w:szCs w:val="20"/>
+        </w:rPr>
+        <w:br/>
+      </w:r>
+      <w:r>
+        <w:rPr>
+          <w:rFonts w:ascii="Segoe UI" w:hAnsi="Segoe UI" w:cs="Segoe UI"/>
+          <w:color w:val="000000"/>
+          <w:sz w:val="20"/>
+          <w:szCs w:val="20"/>
+          <w:shd w:val="clear" w:color="auto" w:fill="FFFFFF"/>
+        </w:rPr>
+        <w:t>        p1 sets j = 0</w:t>
+      </w:r>
+      <w:r>
+        <w:rPr>
+          <w:rFonts w:ascii="Segoe UI" w:hAnsi="Segoe UI" w:cs="Segoe UI"/>
+          <w:color w:val="000000"/>
+          <w:sz w:val="20"/>
+          <w:szCs w:val="20"/>
+        </w:rPr>
+        <w:br/>
+      </w:r>
+      <w:r>
+        <w:rPr>
+          <w:rFonts w:ascii="Segoe UI" w:hAnsi="Segoe UI" w:cs="Segoe UI"/>
+          <w:color w:val="000000"/>
+          <w:sz w:val="20"/>
+          <w:szCs w:val="20"/>
+          <w:shd w:val="clear" w:color="auto" w:fill="FFFFFF"/>
+        </w:rPr>
+        <w:t>        p1 sets turn = 0</w:t>
+      </w:r>
+      <w:r>
+        <w:rPr>
+          <w:rFonts w:ascii="Segoe UI" w:hAnsi="Segoe UI" w:cs="Segoe UI"/>
+          <w:color w:val="000000"/>
+          <w:sz w:val="20"/>
+          <w:szCs w:val="20"/>
+        </w:rPr>
+        <w:br/>
+      </w:r>
+      <w:r>
+        <w:rPr>
+          <w:rFonts w:ascii="Segoe UI" w:hAnsi="Segoe UI" w:cs="Segoe UI"/>
+          <w:color w:val="000000"/>
+          <w:sz w:val="20"/>
+          <w:szCs w:val="20"/>
+          <w:shd w:val="clear" w:color="auto" w:fill="FFFFFF"/>
+        </w:rPr>
+        <w:t xml:space="preserve">    p0 checks while loop condition </w:t>
+      </w:r>
+      <w:proofErr w:type="spellStart"/>
+      <w:r>
+        <w:rPr>
+          <w:rFonts w:ascii="Segoe UI" w:hAnsi="Segoe UI" w:cs="Segoe UI"/>
+          <w:color w:val="000000"/>
+          <w:sz w:val="20"/>
+          <w:szCs w:val="20"/>
+          <w:shd w:val="clear" w:color="auto" w:fill="FFFFFF"/>
+        </w:rPr>
+        <w:t>wantCS</w:t>
+      </w:r>
+      <w:proofErr w:type="spellEnd"/>
+      <w:r>
+        <w:rPr>
+          <w:rFonts w:ascii="Segoe UI" w:hAnsi="Segoe UI" w:cs="Segoe UI"/>
+          <w:color w:val="000000"/>
+          <w:sz w:val="20"/>
+          <w:szCs w:val="20"/>
+          <w:shd w:val="clear" w:color="auto" w:fill="FFFFFF"/>
+        </w:rPr>
+        <w:t>[0] = true and turn = j so p0 waits</w:t>
+      </w:r>
+      <w:r>
+        <w:rPr>
+          <w:rFonts w:ascii="Segoe UI" w:hAnsi="Segoe UI" w:cs="Segoe UI"/>
+          <w:color w:val="000000"/>
+          <w:sz w:val="20"/>
+          <w:szCs w:val="20"/>
+        </w:rPr>
+        <w:br/>
+      </w:r>
+      <w:r>
+        <w:rPr>
+          <w:rFonts w:ascii="Segoe UI" w:hAnsi="Segoe UI" w:cs="Segoe UI"/>
+          <w:color w:val="000000"/>
+          <w:sz w:val="20"/>
+          <w:szCs w:val="20"/>
+          <w:shd w:val="clear" w:color="auto" w:fill="FFFFFF"/>
+        </w:rPr>
+        <w:t xml:space="preserve">    p1 sets </w:t>
+      </w:r>
+      <w:proofErr w:type="spellStart"/>
+      <w:r>
+        <w:rPr>
+          <w:rFonts w:ascii="Segoe UI" w:hAnsi="Segoe UI" w:cs="Segoe UI"/>
+          <w:color w:val="000000"/>
+          <w:sz w:val="20"/>
+          <w:szCs w:val="20"/>
+          <w:shd w:val="clear" w:color="auto" w:fill="FFFFFF"/>
+        </w:rPr>
+        <w:t>wantCS</w:t>
+      </w:r>
+      <w:proofErr w:type="spellEnd"/>
+      <w:r>
+        <w:rPr>
+          <w:rFonts w:ascii="Segoe UI" w:hAnsi="Segoe UI" w:cs="Segoe UI"/>
+          <w:color w:val="000000"/>
+          <w:sz w:val="20"/>
+          <w:szCs w:val="20"/>
+          <w:shd w:val="clear" w:color="auto" w:fill="FFFFFF"/>
+        </w:rPr>
+        <w:t xml:space="preserve"> = {true, true}</w:t>
+      </w:r>
+      <w:r>
+        <w:rPr>
+          <w:rFonts w:ascii="Segoe UI" w:hAnsi="Segoe UI" w:cs="Segoe UI"/>
+          <w:color w:val="000000"/>
+          <w:sz w:val="20"/>
+          <w:szCs w:val="20"/>
+        </w:rPr>
+        <w:br/>
+      </w:r>
+      <w:r>
+        <w:rPr>
+          <w:rFonts w:ascii="Segoe UI" w:hAnsi="Segoe UI" w:cs="Segoe UI"/>
+          <w:color w:val="000000"/>
+          <w:sz w:val="20"/>
+          <w:szCs w:val="20"/>
+          <w:shd w:val="clear" w:color="auto" w:fill="FFFFFF"/>
+        </w:rPr>
+        <w:t xml:space="preserve">    p1 checks while loop condition </w:t>
+      </w:r>
+      <w:proofErr w:type="spellStart"/>
+      <w:r>
+        <w:rPr>
+          <w:rFonts w:ascii="Segoe UI" w:hAnsi="Segoe UI" w:cs="Segoe UI"/>
+          <w:color w:val="000000"/>
+          <w:sz w:val="20"/>
+          <w:szCs w:val="20"/>
+          <w:shd w:val="clear" w:color="auto" w:fill="FFFFFF"/>
+        </w:rPr>
+        <w:t>wantCS</w:t>
+      </w:r>
+      <w:proofErr w:type="spellEnd"/>
+      <w:r>
+        <w:rPr>
+          <w:rFonts w:ascii="Segoe UI" w:hAnsi="Segoe UI" w:cs="Segoe UI"/>
+          <w:color w:val="000000"/>
+          <w:sz w:val="20"/>
+          <w:szCs w:val="20"/>
+          <w:shd w:val="clear" w:color="auto" w:fill="FFFFFF"/>
+        </w:rPr>
+        <w:t>[0] = true and turn = j so p1 waits</w:t>
+      </w:r>
+      <w:r>
+        <w:rPr>
+          <w:rFonts w:ascii="Segoe UI" w:hAnsi="Segoe UI" w:cs="Segoe UI"/>
+          <w:color w:val="000000"/>
+          <w:sz w:val="20"/>
+          <w:szCs w:val="20"/>
+        </w:rPr>
+        <w:br/>
+      </w:r>
+      <w:r>
+        <w:rPr>
+          <w:rFonts w:ascii="Segoe UI" w:hAnsi="Segoe UI" w:cs="Segoe UI"/>
+          <w:color w:val="000000"/>
+          <w:sz w:val="20"/>
+          <w:szCs w:val="20"/>
+          <w:shd w:val="clear" w:color="auto" w:fill="FFFFFF"/>
+        </w:rPr>
+        <w:t>    a deadlock has been created and both processes continue to wait indefinitely</w:t>
+      </w:r>
+    </w:p>
+    <w:p>
+      <w:pPr>
+        <w:spacing w:after="0"/>
+        <w:rPr>
+          <w:b/>
+          <w:sz w:val="20"/>
+          <w:szCs w:val="20"/>
+        </w:rPr>
+      </w:pPr>
+    </w:p>
+    <w:p>
+      <w:pPr>
+        <w:spacing w:after="0"/>
+        <w:rPr>
+          <w:b/>
+          <w:sz w:val="20"/>
+          <w:szCs w:val="20"/>
+        </w:rPr>
+      </w:pPr>
+      <w:r>
+        <w:rPr>
+          <w:b/>
+          <w:sz w:val="20"/>
+          <w:szCs w:val="20"/>
+        </w:rPr>
+        <w:t>Solution</w:t>
+      </w:r>
+      <w:r>
+        <w:rPr>
+          <w:b/>
+          <w:sz w:val="20"/>
+          <w:szCs w:val="20"/>
+        </w:rPr>
+        <w:t>2</w:t>
+      </w:r>
+      <w:r>
+        <w:rPr>
+          <w:b/>
+          <w:sz w:val="20"/>
+          <w:szCs w:val="20"/>
+        </w:rPr>
+        <w:t>:</w:t>
+      </w:r>
+    </w:p>
+    <w:p>
+      <w:pPr>
+        <w:spacing w:after="0"/>
+        <w:rPr>
+          <w:sz w:val="20"/>
+          <w:szCs w:val="20"/>
+        </w:rPr>
+      </w:pPr>
+      <w:r>
+        <w:rPr>
+          <w:sz w:val="20"/>
+          <w:szCs w:val="20"/>
+        </w:rPr>
+        <w:t>P0 sets turn to 1</w:t>
+      </w:r>
+    </w:p>
+    <w:p>
+      <w:pPr>
+        <w:spacing w:after="0"/>
+        <w:rPr>
+          <w:sz w:val="20"/>
+          <w:szCs w:val="20"/>
+        </w:rPr>
+      </w:pPr>
+      <w:r>
+        <w:rPr>
+          <w:sz w:val="20"/>
+          <w:szCs w:val="20"/>
+        </w:rPr>
+        <w:t>P1 sets turn to 0</w:t>
+      </w:r>
+    </w:p>
+    <w:p>
+      <w:pPr>
+        <w:spacing w:after="0"/>
+        <w:rPr>
+          <w:sz w:val="20"/>
+          <w:szCs w:val="20"/>
+        </w:rPr>
+      </w:pPr>
+      <w:r>
+        <w:rPr>
+          <w:sz w:val="20"/>
+          <w:szCs w:val="20"/>
+        </w:rPr>
+        <w:t xml:space="preserve">P1 sets </w:t>
       </w:r>
       <w:proofErr w:type="spellStart"/>
       <w:proofErr w:type="gramStart"/>
@@ -221,33 +815,24 @@
           <w:sz w:val="20"/>
           <w:szCs w:val="20"/>
         </w:rPr>
-        <w:t>] = {</w:t>
-      </w:r>
-      <w:proofErr w:type="spellStart"/>
-      <w:r>
-        <w:rPr>
-          <w:sz w:val="20"/>
-          <w:szCs w:val="20"/>
-        </w:rPr>
-        <w:t>false,false</w:t>
-      </w:r>
-      <w:proofErr w:type="spellEnd"/>
-      <w:r>
-        <w:rPr>
-          <w:sz w:val="20"/>
-          <w:szCs w:val="20"/>
-        </w:rPr>
-        <w:t>}</w:t>
-      </w:r>
-    </w:p>
-    <w:p>
-      <w:pPr>
-        <w:spacing w:after="0" w:line="240" w:lineRule="auto"/>
-        <w:rPr>
-          <w:sz w:val="20"/>
-          <w:szCs w:val="20"/>
-        </w:rPr>
-      </w:pPr>
+        <w:t>1] to true.</w:t>
+      </w:r>
+    </w:p>
+    <w:p>
+      <w:pPr>
+        <w:spacing w:after="0"/>
+        <w:rPr>
+          <w:sz w:val="20"/>
+          <w:szCs w:val="20"/>
+        </w:rPr>
+      </w:pPr>
+      <w:r>
+        <w:rPr>
+          <w:sz w:val="20"/>
+          <w:szCs w:val="20"/>
+        </w:rPr>
+        <w:t xml:space="preserve">P1 enters CS because </w:t>
+      </w:r>
       <w:proofErr w:type="spellStart"/>
       <w:proofErr w:type="gramStart"/>
       <w:r>
@@ -255,32 +840,39 @@
           <w:sz w:val="20"/>
           <w:szCs w:val="20"/>
         </w:rPr>
-        <w:t>requestCS</w:t>
-      </w:r>
-      <w:proofErr w:type="spellEnd"/>
-      <w:r>
-        <w:rPr>
-          <w:sz w:val="20"/>
-          <w:szCs w:val="20"/>
-        </w:rPr>
-        <w:t>()</w:t>
+        <w:t>wantsCS</w:t>
+      </w:r>
+      <w:proofErr w:type="spellEnd"/>
+      <w:r>
+        <w:rPr>
+          <w:sz w:val="20"/>
+          <w:szCs w:val="20"/>
+        </w:rPr>
+        <w:t>[</w:t>
       </w:r>
       <w:proofErr w:type="gramEnd"/>
-    </w:p>
-    <w:p>
-      <w:pPr>
-        <w:spacing w:after="0" w:line="240" w:lineRule="auto"/>
-        <w:rPr>
-          <w:sz w:val="20"/>
-          <w:szCs w:val="20"/>
-        </w:rPr>
-      </w:pPr>
-      <w:r>
-        <w:rPr>
-          <w:sz w:val="20"/>
-          <w:szCs w:val="20"/>
-        </w:rPr>
-        <w:tab/>
+      <w:r>
+        <w:rPr>
+          <w:sz w:val="20"/>
+          <w:szCs w:val="20"/>
+        </w:rPr>
+        <w:t>0] is false</w:t>
+      </w:r>
+    </w:p>
+    <w:p>
+      <w:pPr>
+        <w:spacing w:after="0"/>
+        <w:rPr>
+          <w:sz w:val="20"/>
+          <w:szCs w:val="20"/>
+        </w:rPr>
+      </w:pPr>
+      <w:r>
+        <w:rPr>
+          <w:sz w:val="20"/>
+          <w:szCs w:val="20"/>
+        </w:rPr>
+        <w:t xml:space="preserve">P0 sets </w:t>
       </w:r>
       <w:proofErr w:type="spellStart"/>
       <w:proofErr w:type="gramStart"/>
@@ -299,46 +891,46 @@
         </w:rPr>
         <w:t>[</w:t>
       </w:r>
-      <w:proofErr w:type="spellStart"/>
       <w:proofErr w:type="gramEnd"/>
       <w:r>
         <w:rPr>
           <w:sz w:val="20"/>
           <w:szCs w:val="20"/>
         </w:rPr>
-        <w:t>i</w:t>
-      </w:r>
-      <w:proofErr w:type="spellEnd"/>
-      <w:r>
-        <w:rPr>
-          <w:sz w:val="20"/>
-          <w:szCs w:val="20"/>
-        </w:rPr>
-        <w:t>] = true;</w:t>
-      </w:r>
-    </w:p>
-    <w:p>
-      <w:pPr>
-        <w:spacing w:after="0" w:line="240" w:lineRule="auto"/>
-        <w:rPr>
-          <w:sz w:val="20"/>
-          <w:szCs w:val="20"/>
-        </w:rPr>
-      </w:pPr>
-      <w:r>
-        <w:rPr>
-          <w:sz w:val="20"/>
-          <w:szCs w:val="20"/>
-        </w:rPr>
-        <w:tab/>
-      </w:r>
+        <w:t>0] to true</w:t>
+      </w:r>
+    </w:p>
+    <w:p>
+      <w:pPr>
+        <w:spacing w:after="0"/>
+        <w:rPr>
+          <w:sz w:val="20"/>
+          <w:szCs w:val="20"/>
+        </w:rPr>
+      </w:pPr>
+      <w:r>
+        <w:rPr>
+          <w:sz w:val="20"/>
+          <w:szCs w:val="20"/>
+        </w:rPr>
+        <w:t>P0 enters CS because turn is 0</w:t>
+      </w:r>
+    </w:p>
+    <w:p>
+      <w:pPr>
+        <w:spacing w:after="0"/>
+        <w:rPr>
+          <w:sz w:val="20"/>
+          <w:szCs w:val="20"/>
+        </w:rPr>
+      </w:pPr>
       <w:proofErr w:type="gramStart"/>
       <w:r>
         <w:rPr>
           <w:sz w:val="20"/>
           <w:szCs w:val="20"/>
         </w:rPr>
-        <w:t>turn</w:t>
+        <w:t>P1  &amp;</w:t>
       </w:r>
       <w:proofErr w:type="gramEnd"/>
       <w:r>
@@ -346,375 +938,18 @@
           <w:sz w:val="20"/>
           <w:szCs w:val="20"/>
         </w:rPr>
-        <w:t xml:space="preserve"> = 1-i</w:t>
-      </w:r>
-    </w:p>
-    <w:p>
-      <w:pPr>
-        <w:spacing w:after="0" w:line="240" w:lineRule="auto"/>
-        <w:rPr>
-          <w:sz w:val="20"/>
-          <w:szCs w:val="20"/>
-        </w:rPr>
-      </w:pPr>
-      <w:r>
-        <w:rPr>
-          <w:sz w:val="20"/>
-          <w:szCs w:val="20"/>
-        </w:rPr>
-        <w:tab/>
-      </w:r>
-      <w:proofErr w:type="gramStart"/>
-      <w:r>
-        <w:rPr>
-          <w:sz w:val="20"/>
-          <w:szCs w:val="20"/>
-        </w:rPr>
-        <w:t>while(</w:t>
-      </w:r>
-      <w:proofErr w:type="spellStart"/>
-      <w:proofErr w:type="gramEnd"/>
-      <w:r>
-        <w:rPr>
-          <w:sz w:val="20"/>
-          <w:szCs w:val="20"/>
-        </w:rPr>
-        <w:t>wantCS</w:t>
-      </w:r>
-      <w:proofErr w:type="spellEnd"/>
-      <w:r>
-        <w:rPr>
-          <w:sz w:val="20"/>
-          <w:szCs w:val="20"/>
-        </w:rPr>
-        <w:t>[1-i] &amp;&amp; turn == 1-i)</w:t>
-      </w:r>
-    </w:p>
-    <w:p>
-      <w:pPr>
-        <w:spacing w:after="0" w:line="240" w:lineRule="auto"/>
-        <w:rPr>
-          <w:sz w:val="20"/>
-          <w:szCs w:val="20"/>
-        </w:rPr>
-      </w:pPr>
-      <w:r>
-        <w:rPr>
-          <w:sz w:val="20"/>
-          <w:szCs w:val="20"/>
-        </w:rPr>
-        <w:tab/>
-      </w:r>
-      <w:r>
-        <w:rPr>
-          <w:sz w:val="20"/>
-          <w:szCs w:val="20"/>
-        </w:rPr>
-        <w:tab/>
-      </w:r>
-      <w:proofErr w:type="gramStart"/>
-      <w:r>
-        <w:rPr>
-          <w:sz w:val="20"/>
-          <w:szCs w:val="20"/>
-        </w:rPr>
-        <w:t>skip(</w:t>
-      </w:r>
-      <w:proofErr w:type="gramEnd"/>
-      <w:r>
-        <w:rPr>
-          <w:sz w:val="20"/>
-          <w:szCs w:val="20"/>
-        </w:rPr>
-        <w:t>);  //while it’s the other guys turn and he wants it , wait</w:t>
-      </w:r>
-    </w:p>
-    <w:p>
-      <w:pPr>
-        <w:spacing w:after="0" w:line="240" w:lineRule="auto"/>
-        <w:rPr>
-          <w:sz w:val="20"/>
-          <w:szCs w:val="20"/>
-        </w:rPr>
-      </w:pPr>
-      <w:proofErr w:type="spellStart"/>
-      <w:proofErr w:type="gramStart"/>
-      <w:r>
-        <w:rPr>
-          <w:sz w:val="20"/>
-          <w:szCs w:val="20"/>
-        </w:rPr>
-        <w:t>releaseCS</w:t>
-      </w:r>
-      <w:proofErr w:type="spellEnd"/>
-      <w:r>
-        <w:rPr>
-          <w:sz w:val="20"/>
-          <w:szCs w:val="20"/>
-        </w:rPr>
-        <w:t>()</w:t>
-      </w:r>
-      <w:proofErr w:type="gramEnd"/>
-    </w:p>
-    <w:p>
-      <w:pPr>
-        <w:spacing w:after="0" w:line="240" w:lineRule="auto"/>
-        <w:rPr>
-          <w:sz w:val="20"/>
-          <w:szCs w:val="20"/>
-        </w:rPr>
-      </w:pPr>
-      <w:r>
-        <w:rPr>
-          <w:sz w:val="20"/>
-          <w:szCs w:val="20"/>
-        </w:rPr>
-        <w:tab/>
-      </w:r>
-      <w:proofErr w:type="spellStart"/>
-      <w:proofErr w:type="gramStart"/>
-      <w:r>
-        <w:rPr>
-          <w:sz w:val="20"/>
-          <w:szCs w:val="20"/>
-        </w:rPr>
-        <w:t>wantsCS</w:t>
-      </w:r>
-      <w:proofErr w:type="spellEnd"/>
-      <w:r>
-        <w:rPr>
-          <w:sz w:val="20"/>
-          <w:szCs w:val="20"/>
-        </w:rPr>
-        <w:t>[</w:t>
-      </w:r>
-      <w:proofErr w:type="spellStart"/>
-      <w:proofErr w:type="gramEnd"/>
-      <w:r>
-        <w:rPr>
-          <w:sz w:val="20"/>
-          <w:szCs w:val="20"/>
-        </w:rPr>
-        <w:t>i</w:t>
-      </w:r>
-      <w:proofErr w:type="spellEnd"/>
-      <w:r>
-        <w:rPr>
-          <w:sz w:val="20"/>
-          <w:szCs w:val="20"/>
-        </w:rPr>
-        <w:t>] = false</w:t>
-      </w:r>
-    </w:p>
-    <w:p>
-      <w:pPr>
-        <w:rPr>
-          <w:sz w:val="20"/>
-          <w:szCs w:val="20"/>
-        </w:rPr>
-      </w:pPr>
-    </w:p>
-    <w:p>
-      <w:pPr>
-        <w:rPr>
-          <w:sz w:val="20"/>
-          <w:szCs w:val="20"/>
-        </w:rPr>
-      </w:pPr>
-      <w:r>
-        <w:rPr>
-          <w:sz w:val="20"/>
-          <w:szCs w:val="20"/>
-        </w:rPr>
-        <w:tab/>
-      </w:r>
-      <w:proofErr w:type="spellStart"/>
-      <w:proofErr w:type="gramStart"/>
-      <w:r>
-        <w:rPr>
-          <w:sz w:val="20"/>
-          <w:szCs w:val="20"/>
-        </w:rPr>
-        <w:t>wantCS</w:t>
-      </w:r>
-      <w:proofErr w:type="spellEnd"/>
-      <w:r>
-        <w:rPr>
-          <w:sz w:val="20"/>
-          <w:szCs w:val="20"/>
-        </w:rPr>
-        <w:t>[</w:t>
-      </w:r>
-      <w:proofErr w:type="gramEnd"/>
-      <w:r>
-        <w:rPr>
-          <w:sz w:val="20"/>
-          <w:szCs w:val="20"/>
-        </w:rPr>
-        <w:t>1]</w:t>
-      </w:r>
-      <w:r>
-        <w:rPr>
-          <w:sz w:val="20"/>
-          <w:szCs w:val="20"/>
-        </w:rPr>
-        <w:tab/>
-      </w:r>
-      <w:proofErr w:type="spellStart"/>
-      <w:r>
-        <w:rPr>
-          <w:sz w:val="20"/>
-          <w:szCs w:val="20"/>
-        </w:rPr>
-        <w:t>wantCS</w:t>
-      </w:r>
-      <w:proofErr w:type="spellEnd"/>
-      <w:r>
-        <w:rPr>
-          <w:sz w:val="20"/>
-          <w:szCs w:val="20"/>
-        </w:rPr>
-        <w:t>[0]</w:t>
-      </w:r>
-      <w:r>
-        <w:rPr>
-          <w:sz w:val="20"/>
-          <w:szCs w:val="20"/>
-        </w:rPr>
-        <w:tab/>
-        <w:t>turn</w:t>
-      </w:r>
-    </w:p>
-    <w:p>
-      <w:pPr>
-        <w:spacing w:after="0"/>
-        <w:rPr>
-          <w:b/>
-          <w:sz w:val="20"/>
-          <w:szCs w:val="20"/>
-        </w:rPr>
-      </w:pPr>
-      <w:r>
-        <w:rPr>
-          <w:b/>
-          <w:sz w:val="20"/>
-          <w:szCs w:val="20"/>
-        </w:rPr>
-        <w:t>Solution</w:t>
-      </w:r>
-      <w:r>
-        <w:rPr>
-          <w:b/>
-          <w:sz w:val="20"/>
-          <w:szCs w:val="20"/>
-        </w:rPr>
-        <w:t>1</w:t>
-      </w:r>
-      <w:r>
-        <w:rPr>
-          <w:b/>
-          <w:sz w:val="20"/>
-          <w:szCs w:val="20"/>
-        </w:rPr>
-        <w:t>:</w:t>
-      </w:r>
-      <w:r>
-        <w:rPr>
-          <w:b/>
-          <w:sz w:val="20"/>
-          <w:szCs w:val="20"/>
-        </w:rPr>
-        <w:t xml:space="preserve"> </w:t>
-      </w:r>
-    </w:p>
-    <w:p>
-      <w:pPr>
-        <w:spacing w:after="0"/>
-        <w:rPr>
-          <w:sz w:val="20"/>
-          <w:szCs w:val="20"/>
-        </w:rPr>
-      </w:pPr>
-      <w:r>
-        <w:rPr>
-          <w:sz w:val="20"/>
-          <w:szCs w:val="20"/>
-        </w:rPr>
-        <w:t>P0 sets turn 0.</w:t>
-      </w:r>
-    </w:p>
-    <w:p>
-      <w:pPr>
-        <w:spacing w:after="0"/>
-        <w:rPr>
-          <w:sz w:val="20"/>
-          <w:szCs w:val="20"/>
-        </w:rPr>
-      </w:pPr>
-      <w:r>
-        <w:rPr>
-          <w:sz w:val="20"/>
-          <w:szCs w:val="20"/>
-        </w:rPr>
-        <w:t>P1 sets turn 1</w:t>
-      </w:r>
-    </w:p>
-    <w:p>
-      <w:pPr>
-        <w:spacing w:after="0"/>
-        <w:rPr>
-          <w:sz w:val="20"/>
-          <w:szCs w:val="20"/>
-        </w:rPr>
-      </w:pPr>
-      <w:r>
-        <w:rPr>
-          <w:sz w:val="20"/>
-          <w:szCs w:val="20"/>
-        </w:rPr>
-        <w:t xml:space="preserve">P0 sets </w:t>
-      </w:r>
-      <w:proofErr w:type="spellStart"/>
-      <w:proofErr w:type="gramStart"/>
-      <w:r>
-        <w:rPr>
-          <w:sz w:val="20"/>
-          <w:szCs w:val="20"/>
-        </w:rPr>
-        <w:t>wantsCS</w:t>
-      </w:r>
-      <w:proofErr w:type="spellEnd"/>
-      <w:r>
-        <w:rPr>
-          <w:sz w:val="20"/>
-          <w:szCs w:val="20"/>
-        </w:rPr>
-        <w:t>[</w:t>
-      </w:r>
-      <w:proofErr w:type="gramEnd"/>
-      <w:r>
-        <w:rPr>
-          <w:sz w:val="20"/>
-          <w:szCs w:val="20"/>
-        </w:rPr>
-        <w:t>0] to true</w:t>
-      </w:r>
-    </w:p>
-    <w:p>
-      <w:pPr>
-        <w:spacing w:after="0"/>
-        <w:rPr>
-          <w:sz w:val="20"/>
-          <w:szCs w:val="20"/>
-        </w:rPr>
-      </w:pPr>
-      <w:r>
-        <w:rPr>
-          <w:sz w:val="20"/>
-          <w:szCs w:val="20"/>
-        </w:rPr>
-        <w:t>P0 waits because turn is 1.</w:t>
-      </w:r>
+        <w:t xml:space="preserve"> P2 enter critical section.</w:t>
+      </w:r>
+    </w:p>
+    <w:p>
+      <w:pPr>
+        <w:spacing w:after="0"/>
+        <w:rPr>
+          <w:b/>
+          <w:sz w:val="20"/>
+          <w:szCs w:val="20"/>
+        </w:rPr>
+      </w:pPr>
       <w:bookmarkStart w:id="0" w:name="_GoBack"/>
       <w:bookmarkEnd w:id="0"/>
     </w:p>
@@ -722,915 +957,6 @@
       <w:pPr>
         <w:spacing w:after="0"/>
         <w:rPr>
-          <w:sz w:val="20"/>
-          <w:szCs w:val="20"/>
-        </w:rPr>
-      </w:pPr>
-      <w:r>
-        <w:rPr>
-          <w:sz w:val="20"/>
-          <w:szCs w:val="20"/>
-        </w:rPr>
-        <w:t xml:space="preserve">P1 sets </w:t>
-      </w:r>
-      <w:proofErr w:type="spellStart"/>
-      <w:proofErr w:type="gramStart"/>
-      <w:r>
-        <w:rPr>
-          <w:sz w:val="20"/>
-          <w:szCs w:val="20"/>
-        </w:rPr>
-        <w:t>wantsCS</w:t>
-      </w:r>
-      <w:proofErr w:type="spellEnd"/>
-      <w:r>
-        <w:rPr>
-          <w:sz w:val="20"/>
-          <w:szCs w:val="20"/>
-        </w:rPr>
-        <w:t>[</w:t>
-      </w:r>
-      <w:proofErr w:type="gramEnd"/>
-      <w:r>
-        <w:rPr>
-          <w:sz w:val="20"/>
-          <w:szCs w:val="20"/>
-        </w:rPr>
-        <w:t>1] true.</w:t>
-      </w:r>
-    </w:p>
-    <w:p>
-      <w:pPr>
-        <w:spacing w:after="0"/>
-        <w:rPr>
-          <w:sz w:val="20"/>
-          <w:szCs w:val="20"/>
-        </w:rPr>
-      </w:pPr>
-      <w:r>
-        <w:rPr>
-          <w:sz w:val="20"/>
-          <w:szCs w:val="20"/>
-        </w:rPr>
-        <w:t xml:space="preserve">P1 waits because </w:t>
-      </w:r>
-      <w:proofErr w:type="spellStart"/>
-      <w:proofErr w:type="gramStart"/>
-      <w:r>
-        <w:rPr>
-          <w:sz w:val="20"/>
-          <w:szCs w:val="20"/>
-        </w:rPr>
-        <w:t>wantsCS</w:t>
-      </w:r>
-      <w:proofErr w:type="spellEnd"/>
-      <w:r>
-        <w:rPr>
-          <w:sz w:val="20"/>
-          <w:szCs w:val="20"/>
-        </w:rPr>
-        <w:t>[</w:t>
-      </w:r>
-      <w:proofErr w:type="gramEnd"/>
-      <w:r>
-        <w:rPr>
-          <w:sz w:val="20"/>
-          <w:szCs w:val="20"/>
-        </w:rPr>
-        <w:t>0] is true.</w:t>
-      </w:r>
-    </w:p>
-    <w:p>
-      <w:pPr>
-        <w:spacing w:after="0"/>
-        <w:rPr>
-          <w:sz w:val="20"/>
-          <w:szCs w:val="20"/>
-        </w:rPr>
-      </w:pPr>
-    </w:p>
-    <w:p>
-      <w:pPr>
-        <w:rPr>
-          <w:b/>
-          <w:sz w:val="20"/>
-          <w:szCs w:val="20"/>
-        </w:rPr>
-      </w:pPr>
-      <w:r>
-        <w:rPr>
-          <w:b/>
-          <w:sz w:val="20"/>
-          <w:szCs w:val="20"/>
-        </w:rPr>
-        <w:t>Solution 2:</w:t>
-      </w:r>
-    </w:p>
-    <w:p>
-      <w:pPr>
-        <w:rPr>
-          <w:b/>
-          <w:sz w:val="20"/>
-          <w:szCs w:val="20"/>
-        </w:rPr>
-      </w:pPr>
-      <w:r>
-        <w:rPr>
-          <w:rFonts w:ascii="Segoe UI" w:hAnsi="Segoe UI" w:cs="Segoe UI"/>
-          <w:color w:val="000000"/>
-          <w:sz w:val="20"/>
-          <w:szCs w:val="20"/>
-          <w:shd w:val="clear" w:color="auto" w:fill="FFFFFF"/>
-        </w:rPr>
-        <w:t>Assume p0 is in the CS and p1 requests to access the CS</w:t>
-      </w:r>
-      <w:r>
-        <w:rPr>
-          <w:rFonts w:ascii="Segoe UI" w:hAnsi="Segoe UI" w:cs="Segoe UI"/>
-          <w:color w:val="000000"/>
-          <w:sz w:val="20"/>
-          <w:szCs w:val="20"/>
-        </w:rPr>
-        <w:br/>
-      </w:r>
-      <w:r>
-        <w:rPr>
-          <w:rFonts w:ascii="Segoe UI" w:hAnsi="Segoe UI" w:cs="Segoe UI"/>
-          <w:color w:val="000000"/>
-          <w:sz w:val="20"/>
-          <w:szCs w:val="20"/>
-        </w:rPr>
-        <w:br/>
-      </w:r>
-      <w:r>
-        <w:rPr>
-          <w:rFonts w:ascii="Segoe UI" w:hAnsi="Segoe UI" w:cs="Segoe UI"/>
-          <w:color w:val="000000"/>
-          <w:sz w:val="20"/>
-          <w:szCs w:val="20"/>
-          <w:shd w:val="clear" w:color="auto" w:fill="FFFFFF"/>
-        </w:rPr>
-        <w:t>    p1 sets</w:t>
-      </w:r>
-      <w:r>
-        <w:rPr>
-          <w:rFonts w:ascii="Segoe UI" w:hAnsi="Segoe UI" w:cs="Segoe UI"/>
-          <w:color w:val="000000"/>
-          <w:sz w:val="20"/>
-          <w:szCs w:val="20"/>
-        </w:rPr>
-        <w:br/>
-      </w:r>
-      <w:r>
-        <w:rPr>
-          <w:rFonts w:ascii="Segoe UI" w:hAnsi="Segoe UI" w:cs="Segoe UI"/>
-          <w:color w:val="000000"/>
-          <w:sz w:val="20"/>
-          <w:szCs w:val="20"/>
-          <w:shd w:val="clear" w:color="auto" w:fill="FFFFFF"/>
-        </w:rPr>
-        <w:t>    j = 0</w:t>
-      </w:r>
-      <w:r>
-        <w:rPr>
-          <w:rFonts w:ascii="Segoe UI" w:hAnsi="Segoe UI" w:cs="Segoe UI"/>
-          <w:color w:val="000000"/>
-          <w:sz w:val="20"/>
-          <w:szCs w:val="20"/>
-        </w:rPr>
-        <w:br/>
-      </w:r>
-      <w:r>
-        <w:rPr>
-          <w:rFonts w:ascii="Segoe UI" w:hAnsi="Segoe UI" w:cs="Segoe UI"/>
-          <w:color w:val="000000"/>
-          <w:sz w:val="20"/>
-          <w:szCs w:val="20"/>
-          <w:shd w:val="clear" w:color="auto" w:fill="FFFFFF"/>
-        </w:rPr>
-        <w:t xml:space="preserve">    </w:t>
-      </w:r>
-      <w:proofErr w:type="spellStart"/>
-      <w:r>
-        <w:rPr>
-          <w:rFonts w:ascii="Segoe UI" w:hAnsi="Segoe UI" w:cs="Segoe UI"/>
-          <w:color w:val="000000"/>
-          <w:sz w:val="20"/>
-          <w:szCs w:val="20"/>
-          <w:shd w:val="clear" w:color="auto" w:fill="FFFFFF"/>
-        </w:rPr>
-        <w:t>wantCS</w:t>
-      </w:r>
-      <w:proofErr w:type="spellEnd"/>
-      <w:r>
-        <w:rPr>
-          <w:rFonts w:ascii="Segoe UI" w:hAnsi="Segoe UI" w:cs="Segoe UI"/>
-          <w:color w:val="000000"/>
-          <w:sz w:val="20"/>
-          <w:szCs w:val="20"/>
-          <w:shd w:val="clear" w:color="auto" w:fill="FFFFFF"/>
-        </w:rPr>
-        <w:t xml:space="preserve"> = {true, true}</w:t>
-      </w:r>
-      <w:r>
-        <w:rPr>
-          <w:rFonts w:ascii="Segoe UI" w:hAnsi="Segoe UI" w:cs="Segoe UI"/>
-          <w:color w:val="000000"/>
-          <w:sz w:val="20"/>
-          <w:szCs w:val="20"/>
-        </w:rPr>
-        <w:br/>
-      </w:r>
-      <w:r>
-        <w:rPr>
-          <w:rFonts w:ascii="Segoe UI" w:hAnsi="Segoe UI" w:cs="Segoe UI"/>
-          <w:color w:val="000000"/>
-          <w:sz w:val="20"/>
-          <w:szCs w:val="20"/>
-          <w:shd w:val="clear" w:color="auto" w:fill="FFFFFF"/>
-        </w:rPr>
-        <w:t>    turn = 1</w:t>
-      </w:r>
-      <w:r>
-        <w:rPr>
-          <w:rFonts w:ascii="Segoe UI" w:hAnsi="Segoe UI" w:cs="Segoe UI"/>
-          <w:color w:val="000000"/>
-          <w:sz w:val="20"/>
-          <w:szCs w:val="20"/>
-        </w:rPr>
-        <w:br/>
-      </w:r>
-      <w:r>
-        <w:rPr>
-          <w:rFonts w:ascii="Segoe UI" w:hAnsi="Segoe UI" w:cs="Segoe UI"/>
-          <w:color w:val="000000"/>
-          <w:sz w:val="20"/>
-          <w:szCs w:val="20"/>
-        </w:rPr>
-        <w:br/>
-      </w:r>
-      <w:r>
-        <w:rPr>
-          <w:rFonts w:ascii="Segoe UI" w:hAnsi="Segoe UI" w:cs="Segoe UI"/>
-          <w:color w:val="000000"/>
-          <w:sz w:val="20"/>
-          <w:szCs w:val="20"/>
-          <w:shd w:val="clear" w:color="auto" w:fill="FFFFFF"/>
-        </w:rPr>
-        <w:t xml:space="preserve">    p1 never waits for p0 to exit the CS since the condition for the while loop is never met since </w:t>
-      </w:r>
-      <w:proofErr w:type="gramStart"/>
-      <w:r>
-        <w:rPr>
-          <w:rFonts w:ascii="Segoe UI" w:hAnsi="Segoe UI" w:cs="Segoe UI"/>
-          <w:color w:val="000000"/>
-          <w:sz w:val="20"/>
-          <w:szCs w:val="20"/>
-          <w:shd w:val="clear" w:color="auto" w:fill="FFFFFF"/>
-        </w:rPr>
-        <w:t>turn !</w:t>
-      </w:r>
-      <w:proofErr w:type="gramEnd"/>
-      <w:r>
-        <w:rPr>
-          <w:rFonts w:ascii="Segoe UI" w:hAnsi="Segoe UI" w:cs="Segoe UI"/>
-          <w:color w:val="000000"/>
-          <w:sz w:val="20"/>
-          <w:szCs w:val="20"/>
-          <w:shd w:val="clear" w:color="auto" w:fill="FFFFFF"/>
-        </w:rPr>
-        <w:t>= j.</w:t>
-      </w:r>
-    </w:p>
-    <w:p>
-      <w:pPr>
-        <w:spacing w:after="0" w:line="240" w:lineRule="auto"/>
-        <w:rPr>
-          <w:b/>
-          <w:sz w:val="20"/>
-          <w:szCs w:val="20"/>
-        </w:rPr>
-      </w:pPr>
-      <w:r>
-        <w:rPr>
-          <w:b/>
-          <w:sz w:val="20"/>
-          <w:szCs w:val="20"/>
-        </w:rPr>
-        <w:t>Question 3b:</w:t>
-      </w:r>
-      <w:r>
-        <w:rPr>
-          <w:b/>
-          <w:sz w:val="20"/>
-          <w:szCs w:val="20"/>
-        </w:rPr>
-        <w:t xml:space="preserve">  </w:t>
-      </w:r>
-      <w:r>
-        <w:rPr>
-          <w:b/>
-          <w:sz w:val="20"/>
-          <w:szCs w:val="20"/>
-        </w:rPr>
-        <w:t xml:space="preserve">Set Turn before </w:t>
-      </w:r>
-      <w:proofErr w:type="spellStart"/>
-      <w:r>
-        <w:rPr>
-          <w:b/>
-          <w:sz w:val="20"/>
-          <w:szCs w:val="20"/>
-        </w:rPr>
-        <w:t>wantCS</w:t>
-      </w:r>
-      <w:proofErr w:type="spellEnd"/>
-      <w:r>
-        <w:rPr>
-          <w:b/>
-          <w:sz w:val="20"/>
-          <w:szCs w:val="20"/>
-        </w:rPr>
-        <w:t>.</w:t>
-      </w:r>
-    </w:p>
-    <w:p>
-      <w:pPr>
-        <w:spacing w:after="0" w:line="240" w:lineRule="auto"/>
-        <w:rPr>
-          <w:b/>
-          <w:sz w:val="20"/>
-          <w:szCs w:val="20"/>
-        </w:rPr>
-      </w:pPr>
-      <w:r>
-        <w:rPr>
-          <w:b/>
-          <w:sz w:val="20"/>
-          <w:szCs w:val="20"/>
-        </w:rPr>
-        <w:t>Solution 1:</w:t>
-      </w:r>
-    </w:p>
-    <w:p>
-      <w:pPr>
-        <w:spacing w:after="0"/>
-        <w:rPr>
-          <w:b/>
-          <w:sz w:val="20"/>
-          <w:szCs w:val="20"/>
-        </w:rPr>
-      </w:pPr>
-      <w:r>
-        <w:rPr>
-          <w:rFonts w:ascii="Segoe UI" w:hAnsi="Segoe UI" w:cs="Segoe UI"/>
-          <w:color w:val="000000"/>
-          <w:sz w:val="20"/>
-          <w:szCs w:val="20"/>
-          <w:shd w:val="clear" w:color="auto" w:fill="FFFFFF"/>
-        </w:rPr>
-        <w:t>Assume process 1 requests the CS shortly after process 0 requests the CS</w:t>
-      </w:r>
-      <w:r>
-        <w:rPr>
-          <w:rFonts w:ascii="Segoe UI" w:hAnsi="Segoe UI" w:cs="Segoe UI"/>
-          <w:color w:val="000000"/>
-          <w:sz w:val="20"/>
-          <w:szCs w:val="20"/>
-        </w:rPr>
-        <w:br/>
-      </w:r>
-      <w:r>
-        <w:rPr>
-          <w:rFonts w:ascii="Segoe UI" w:hAnsi="Segoe UI" w:cs="Segoe UI"/>
-          <w:color w:val="000000"/>
-          <w:sz w:val="20"/>
-          <w:szCs w:val="20"/>
-        </w:rPr>
-        <w:br/>
-      </w:r>
-      <w:r>
-        <w:rPr>
-          <w:rFonts w:ascii="Segoe UI" w:hAnsi="Segoe UI" w:cs="Segoe UI"/>
-          <w:color w:val="000000"/>
-          <w:sz w:val="20"/>
-          <w:szCs w:val="20"/>
-          <w:shd w:val="clear" w:color="auto" w:fill="FFFFFF"/>
-        </w:rPr>
-        <w:t>    p0 sets j = 1</w:t>
-      </w:r>
-      <w:r>
-        <w:rPr>
-          <w:rFonts w:ascii="Segoe UI" w:hAnsi="Segoe UI" w:cs="Segoe UI"/>
-          <w:color w:val="000000"/>
-          <w:sz w:val="20"/>
-          <w:szCs w:val="20"/>
-        </w:rPr>
-        <w:br/>
-      </w:r>
-      <w:r>
-        <w:rPr>
-          <w:rFonts w:ascii="Segoe UI" w:hAnsi="Segoe UI" w:cs="Segoe UI"/>
-          <w:color w:val="000000"/>
-          <w:sz w:val="20"/>
-          <w:szCs w:val="20"/>
-          <w:shd w:val="clear" w:color="auto" w:fill="FFFFFF"/>
-        </w:rPr>
-        <w:t>    p0 sets turn = 1</w:t>
-      </w:r>
-      <w:r>
-        <w:rPr>
-          <w:rFonts w:ascii="Segoe UI" w:hAnsi="Segoe UI" w:cs="Segoe UI"/>
-          <w:color w:val="000000"/>
-          <w:sz w:val="20"/>
-          <w:szCs w:val="20"/>
-        </w:rPr>
-        <w:br/>
-      </w:r>
-      <w:r>
-        <w:rPr>
-          <w:rFonts w:ascii="Segoe UI" w:hAnsi="Segoe UI" w:cs="Segoe UI"/>
-          <w:color w:val="000000"/>
-          <w:sz w:val="20"/>
-          <w:szCs w:val="20"/>
-          <w:shd w:val="clear" w:color="auto" w:fill="FFFFFF"/>
-        </w:rPr>
-        <w:t xml:space="preserve">    p0 sets </w:t>
-      </w:r>
-      <w:proofErr w:type="spellStart"/>
-      <w:r>
-        <w:rPr>
-          <w:rFonts w:ascii="Segoe UI" w:hAnsi="Segoe UI" w:cs="Segoe UI"/>
-          <w:color w:val="000000"/>
-          <w:sz w:val="20"/>
-          <w:szCs w:val="20"/>
-          <w:shd w:val="clear" w:color="auto" w:fill="FFFFFF"/>
-        </w:rPr>
-        <w:t>wantCS</w:t>
-      </w:r>
-      <w:proofErr w:type="spellEnd"/>
-      <w:r>
-        <w:rPr>
-          <w:rFonts w:ascii="Segoe UI" w:hAnsi="Segoe UI" w:cs="Segoe UI"/>
-          <w:color w:val="000000"/>
-          <w:sz w:val="20"/>
-          <w:szCs w:val="20"/>
-          <w:shd w:val="clear" w:color="auto" w:fill="FFFFFF"/>
-        </w:rPr>
-        <w:t xml:space="preserve"> = {true, false}</w:t>
-      </w:r>
-      <w:r>
-        <w:rPr>
-          <w:rFonts w:ascii="Segoe UI" w:hAnsi="Segoe UI" w:cs="Segoe UI"/>
-          <w:color w:val="000000"/>
-          <w:sz w:val="20"/>
-          <w:szCs w:val="20"/>
-        </w:rPr>
-        <w:br/>
-      </w:r>
-      <w:r>
-        <w:rPr>
-          <w:rFonts w:ascii="Segoe UI" w:hAnsi="Segoe UI" w:cs="Segoe UI"/>
-          <w:color w:val="000000"/>
-          <w:sz w:val="20"/>
-          <w:szCs w:val="20"/>
-          <w:shd w:val="clear" w:color="auto" w:fill="FFFFFF"/>
-        </w:rPr>
-        <w:t>    before p0 checks the condition on the while loop</w:t>
-      </w:r>
-      <w:r>
-        <w:rPr>
-          <w:rFonts w:ascii="Segoe UI" w:hAnsi="Segoe UI" w:cs="Segoe UI"/>
-          <w:color w:val="000000"/>
-          <w:sz w:val="20"/>
-          <w:szCs w:val="20"/>
-        </w:rPr>
-        <w:br/>
-      </w:r>
-      <w:r>
-        <w:rPr>
-          <w:rFonts w:ascii="Segoe UI" w:hAnsi="Segoe UI" w:cs="Segoe UI"/>
-          <w:color w:val="000000"/>
-          <w:sz w:val="20"/>
-          <w:szCs w:val="20"/>
-          <w:shd w:val="clear" w:color="auto" w:fill="FFFFFF"/>
-        </w:rPr>
-        <w:t>        p1 sets j = 0</w:t>
-      </w:r>
-      <w:r>
-        <w:rPr>
-          <w:rFonts w:ascii="Segoe UI" w:hAnsi="Segoe UI" w:cs="Segoe UI"/>
-          <w:color w:val="000000"/>
-          <w:sz w:val="20"/>
-          <w:szCs w:val="20"/>
-        </w:rPr>
-        <w:br/>
-      </w:r>
-      <w:r>
-        <w:rPr>
-          <w:rFonts w:ascii="Segoe UI" w:hAnsi="Segoe UI" w:cs="Segoe UI"/>
-          <w:color w:val="000000"/>
-          <w:sz w:val="20"/>
-          <w:szCs w:val="20"/>
-          <w:shd w:val="clear" w:color="auto" w:fill="FFFFFF"/>
-        </w:rPr>
-        <w:t>        p1 sets turn = 0</w:t>
-      </w:r>
-      <w:r>
-        <w:rPr>
-          <w:rFonts w:ascii="Segoe UI" w:hAnsi="Segoe UI" w:cs="Segoe UI"/>
-          <w:color w:val="000000"/>
-          <w:sz w:val="20"/>
-          <w:szCs w:val="20"/>
-        </w:rPr>
-        <w:br/>
-      </w:r>
-      <w:r>
-        <w:rPr>
-          <w:rFonts w:ascii="Segoe UI" w:hAnsi="Segoe UI" w:cs="Segoe UI"/>
-          <w:color w:val="000000"/>
-          <w:sz w:val="20"/>
-          <w:szCs w:val="20"/>
-          <w:shd w:val="clear" w:color="auto" w:fill="FFFFFF"/>
-        </w:rPr>
-        <w:t xml:space="preserve">    p0 checks while loop condition </w:t>
-      </w:r>
-      <w:proofErr w:type="spellStart"/>
-      <w:r>
-        <w:rPr>
-          <w:rFonts w:ascii="Segoe UI" w:hAnsi="Segoe UI" w:cs="Segoe UI"/>
-          <w:color w:val="000000"/>
-          <w:sz w:val="20"/>
-          <w:szCs w:val="20"/>
-          <w:shd w:val="clear" w:color="auto" w:fill="FFFFFF"/>
-        </w:rPr>
-        <w:t>wantCS</w:t>
-      </w:r>
-      <w:proofErr w:type="spellEnd"/>
-      <w:r>
-        <w:rPr>
-          <w:rFonts w:ascii="Segoe UI" w:hAnsi="Segoe UI" w:cs="Segoe UI"/>
-          <w:color w:val="000000"/>
-          <w:sz w:val="20"/>
-          <w:szCs w:val="20"/>
-          <w:shd w:val="clear" w:color="auto" w:fill="FFFFFF"/>
-        </w:rPr>
-        <w:t>[0] = true and turn = j so p0 waits</w:t>
-      </w:r>
-      <w:r>
-        <w:rPr>
-          <w:rFonts w:ascii="Segoe UI" w:hAnsi="Segoe UI" w:cs="Segoe UI"/>
-          <w:color w:val="000000"/>
-          <w:sz w:val="20"/>
-          <w:szCs w:val="20"/>
-        </w:rPr>
-        <w:br/>
-      </w:r>
-      <w:r>
-        <w:rPr>
-          <w:rFonts w:ascii="Segoe UI" w:hAnsi="Segoe UI" w:cs="Segoe UI"/>
-          <w:color w:val="000000"/>
-          <w:sz w:val="20"/>
-          <w:szCs w:val="20"/>
-          <w:shd w:val="clear" w:color="auto" w:fill="FFFFFF"/>
-        </w:rPr>
-        <w:t xml:space="preserve">    p1 sets </w:t>
-      </w:r>
-      <w:proofErr w:type="spellStart"/>
-      <w:r>
-        <w:rPr>
-          <w:rFonts w:ascii="Segoe UI" w:hAnsi="Segoe UI" w:cs="Segoe UI"/>
-          <w:color w:val="000000"/>
-          <w:sz w:val="20"/>
-          <w:szCs w:val="20"/>
-          <w:shd w:val="clear" w:color="auto" w:fill="FFFFFF"/>
-        </w:rPr>
-        <w:t>wantCS</w:t>
-      </w:r>
-      <w:proofErr w:type="spellEnd"/>
-      <w:r>
-        <w:rPr>
-          <w:rFonts w:ascii="Segoe UI" w:hAnsi="Segoe UI" w:cs="Segoe UI"/>
-          <w:color w:val="000000"/>
-          <w:sz w:val="20"/>
-          <w:szCs w:val="20"/>
-          <w:shd w:val="clear" w:color="auto" w:fill="FFFFFF"/>
-        </w:rPr>
-        <w:t xml:space="preserve"> = {true, true}</w:t>
-      </w:r>
-      <w:r>
-        <w:rPr>
-          <w:rFonts w:ascii="Segoe UI" w:hAnsi="Segoe UI" w:cs="Segoe UI"/>
-          <w:color w:val="000000"/>
-          <w:sz w:val="20"/>
-          <w:szCs w:val="20"/>
-        </w:rPr>
-        <w:br/>
-      </w:r>
-      <w:r>
-        <w:rPr>
-          <w:rFonts w:ascii="Segoe UI" w:hAnsi="Segoe UI" w:cs="Segoe UI"/>
-          <w:color w:val="000000"/>
-          <w:sz w:val="20"/>
-          <w:szCs w:val="20"/>
-          <w:shd w:val="clear" w:color="auto" w:fill="FFFFFF"/>
-        </w:rPr>
-        <w:t xml:space="preserve">    p1 checks while loop condition </w:t>
-      </w:r>
-      <w:proofErr w:type="spellStart"/>
-      <w:r>
-        <w:rPr>
-          <w:rFonts w:ascii="Segoe UI" w:hAnsi="Segoe UI" w:cs="Segoe UI"/>
-          <w:color w:val="000000"/>
-          <w:sz w:val="20"/>
-          <w:szCs w:val="20"/>
-          <w:shd w:val="clear" w:color="auto" w:fill="FFFFFF"/>
-        </w:rPr>
-        <w:t>wantCS</w:t>
-      </w:r>
-      <w:proofErr w:type="spellEnd"/>
-      <w:r>
-        <w:rPr>
-          <w:rFonts w:ascii="Segoe UI" w:hAnsi="Segoe UI" w:cs="Segoe UI"/>
-          <w:color w:val="000000"/>
-          <w:sz w:val="20"/>
-          <w:szCs w:val="20"/>
-          <w:shd w:val="clear" w:color="auto" w:fill="FFFFFF"/>
-        </w:rPr>
-        <w:t>[0] = true and turn = j so p1 waits</w:t>
-      </w:r>
-      <w:r>
-        <w:rPr>
-          <w:rFonts w:ascii="Segoe UI" w:hAnsi="Segoe UI" w:cs="Segoe UI"/>
-          <w:color w:val="000000"/>
-          <w:sz w:val="20"/>
-          <w:szCs w:val="20"/>
-        </w:rPr>
-        <w:br/>
-      </w:r>
-      <w:r>
-        <w:rPr>
-          <w:rFonts w:ascii="Segoe UI" w:hAnsi="Segoe UI" w:cs="Segoe UI"/>
-          <w:color w:val="000000"/>
-          <w:sz w:val="20"/>
-          <w:szCs w:val="20"/>
-          <w:shd w:val="clear" w:color="auto" w:fill="FFFFFF"/>
-        </w:rPr>
-        <w:t>    a deadlock has been created and both processes continue to wait indefinitely</w:t>
-      </w:r>
-    </w:p>
-    <w:p>
-      <w:pPr>
-        <w:spacing w:after="0"/>
-        <w:rPr>
-          <w:b/>
-          <w:sz w:val="20"/>
-          <w:szCs w:val="20"/>
-        </w:rPr>
-      </w:pPr>
-    </w:p>
-    <w:p>
-      <w:pPr>
-        <w:spacing w:after="0"/>
-        <w:rPr>
-          <w:b/>
-          <w:sz w:val="20"/>
-          <w:szCs w:val="20"/>
-        </w:rPr>
-      </w:pPr>
-      <w:r>
-        <w:rPr>
-          <w:b/>
-          <w:sz w:val="20"/>
-          <w:szCs w:val="20"/>
-        </w:rPr>
-        <w:t>Solution</w:t>
-      </w:r>
-      <w:r>
-        <w:rPr>
-          <w:b/>
-          <w:sz w:val="20"/>
-          <w:szCs w:val="20"/>
-        </w:rPr>
-        <w:t>2</w:t>
-      </w:r>
-      <w:r>
-        <w:rPr>
-          <w:b/>
-          <w:sz w:val="20"/>
-          <w:szCs w:val="20"/>
-        </w:rPr>
-        <w:t>:</w:t>
-      </w:r>
-    </w:p>
-    <w:p>
-      <w:pPr>
-        <w:spacing w:after="0"/>
-        <w:rPr>
-          <w:sz w:val="20"/>
-          <w:szCs w:val="20"/>
-        </w:rPr>
-      </w:pPr>
-      <w:r>
-        <w:rPr>
-          <w:sz w:val="20"/>
-          <w:szCs w:val="20"/>
-        </w:rPr>
-        <w:t>P1 sets turn to 0</w:t>
-      </w:r>
-    </w:p>
-    <w:p>
-      <w:pPr>
-        <w:spacing w:after="0"/>
-        <w:rPr>
-          <w:sz w:val="20"/>
-          <w:szCs w:val="20"/>
-        </w:rPr>
-      </w:pPr>
-      <w:r>
-        <w:rPr>
-          <w:sz w:val="20"/>
-          <w:szCs w:val="20"/>
-        </w:rPr>
-        <w:t>P0 sets turn to 1</w:t>
-      </w:r>
-    </w:p>
-    <w:p>
-      <w:pPr>
-        <w:spacing w:after="0"/>
-        <w:rPr>
-          <w:sz w:val="20"/>
-          <w:szCs w:val="20"/>
-        </w:rPr>
-      </w:pPr>
-      <w:r>
-        <w:rPr>
-          <w:sz w:val="20"/>
-          <w:szCs w:val="20"/>
-        </w:rPr>
-        <w:t xml:space="preserve">P0 sets </w:t>
-      </w:r>
-      <w:proofErr w:type="spellStart"/>
-      <w:proofErr w:type="gramStart"/>
-      <w:r>
-        <w:rPr>
-          <w:sz w:val="20"/>
-          <w:szCs w:val="20"/>
-        </w:rPr>
-        <w:t>wantCS</w:t>
-      </w:r>
-      <w:proofErr w:type="spellEnd"/>
-      <w:r>
-        <w:rPr>
-          <w:sz w:val="20"/>
-          <w:szCs w:val="20"/>
-        </w:rPr>
-        <w:t>[</w:t>
-      </w:r>
-      <w:proofErr w:type="gramEnd"/>
-      <w:r>
-        <w:rPr>
-          <w:sz w:val="20"/>
-          <w:szCs w:val="20"/>
-        </w:rPr>
-        <w:t>0] to true</w:t>
-      </w:r>
-    </w:p>
-    <w:p>
-      <w:pPr>
-        <w:spacing w:after="0"/>
-        <w:rPr>
-          <w:sz w:val="20"/>
-          <w:szCs w:val="20"/>
-        </w:rPr>
-      </w:pPr>
-      <w:r>
-        <w:rPr>
-          <w:sz w:val="20"/>
-          <w:szCs w:val="20"/>
-        </w:rPr>
-        <w:t>P0 waits because turn is 1.</w:t>
-      </w:r>
-    </w:p>
-    <w:p>
-      <w:pPr>
-        <w:spacing w:after="0"/>
-        <w:rPr>
-          <w:sz w:val="20"/>
-          <w:szCs w:val="20"/>
-        </w:rPr>
-      </w:pPr>
-      <w:r>
-        <w:rPr>
-          <w:sz w:val="20"/>
-          <w:szCs w:val="20"/>
-        </w:rPr>
-        <w:t xml:space="preserve">P1 sets </w:t>
-      </w:r>
-      <w:proofErr w:type="spellStart"/>
-      <w:proofErr w:type="gramStart"/>
-      <w:r>
-        <w:rPr>
-          <w:sz w:val="20"/>
-          <w:szCs w:val="20"/>
-        </w:rPr>
-        <w:t>wantCS</w:t>
-      </w:r>
-      <w:proofErr w:type="spellEnd"/>
-      <w:r>
-        <w:rPr>
-          <w:sz w:val="20"/>
-          <w:szCs w:val="20"/>
-        </w:rPr>
-        <w:t>[</w:t>
-      </w:r>
-      <w:proofErr w:type="gramEnd"/>
-      <w:r>
-        <w:rPr>
-          <w:sz w:val="20"/>
-          <w:szCs w:val="20"/>
-        </w:rPr>
-        <w:t>1] to true</w:t>
-      </w:r>
-      <w:r>
-        <w:rPr>
-          <w:sz w:val="20"/>
-          <w:szCs w:val="20"/>
-        </w:rPr>
-        <w:t>.</w:t>
-      </w:r>
-    </w:p>
-    <w:p>
-      <w:pPr>
-        <w:spacing w:after="0"/>
-        <w:rPr>
-          <w:sz w:val="20"/>
-          <w:szCs w:val="20"/>
-        </w:rPr>
-      </w:pPr>
-      <w:r>
-        <w:rPr>
-          <w:sz w:val="20"/>
-          <w:szCs w:val="20"/>
-        </w:rPr>
-        <w:t xml:space="preserve">P1 waits because </w:t>
-      </w:r>
-      <w:proofErr w:type="spellStart"/>
-      <w:proofErr w:type="gramStart"/>
-      <w:r>
-        <w:rPr>
-          <w:sz w:val="20"/>
-          <w:szCs w:val="20"/>
-        </w:rPr>
-        <w:t>wantsCS</w:t>
-      </w:r>
-      <w:proofErr w:type="spellEnd"/>
-      <w:r>
-        <w:rPr>
-          <w:sz w:val="20"/>
-          <w:szCs w:val="20"/>
-        </w:rPr>
-        <w:t>[</w:t>
-      </w:r>
-      <w:proofErr w:type="gramEnd"/>
-      <w:r>
-        <w:rPr>
-          <w:sz w:val="20"/>
-          <w:szCs w:val="20"/>
-        </w:rPr>
-        <w:t>0] is true.</w:t>
-      </w:r>
-    </w:p>
-    <w:p>
-      <w:pPr>
-        <w:spacing w:after="0"/>
-        <w:rPr>
-          <w:sz w:val="20"/>
-          <w:szCs w:val="20"/>
-        </w:rPr>
-      </w:pPr>
-      <w:r>
-        <w:rPr>
-          <w:sz w:val="20"/>
-          <w:szCs w:val="20"/>
-        </w:rPr>
-        <w:t>So no progress is made.</w:t>
-      </w:r>
-    </w:p>
-    <w:p>
-      <w:pPr>
-        <w:spacing w:after="0"/>
-        <w:rPr>
-          <w:b/>
-          <w:sz w:val="20"/>
-          <w:szCs w:val="20"/>
-        </w:rPr>
-      </w:pPr>
-    </w:p>
-    <w:p>
-      <w:pPr>
-        <w:spacing w:after="0"/>
-        <w:rPr>
           <w:b/>
           <w:sz w:val="20"/>
           <w:szCs w:val="20"/>
@@ -1952,6 +1278,7 @@
           <w:sz w:val="20"/>
           <w:szCs w:val="20"/>
         </w:rPr>
+        <w:lastRenderedPageBreak/>
         <w:t xml:space="preserve">    </w:t>
       </w:r>
       <w:proofErr w:type="spellStart"/>
@@ -2793,7 +2120,6 @@
           <w:szCs w:val="20"/>
           <w:shd w:val="clear" w:color="auto" w:fill="FFFFFF"/>
         </w:rPr>
-        <w:lastRenderedPageBreak/>
         <w:t>With the choosing variable in place, even if process 2 finishes choosing before process 1 in the scenario above, he must wait for process 1 to finish choosing still before enterin</w:t>
       </w:r>
       <w:r>

</xml_diff>